<commit_message>
remove outlier removals, cutting to same length, ficx specification, add stop words
</commit_message>
<xml_diff>
--- a/real_draft.docx
+++ b/real_draft.docx
@@ -2137,16 +2137,25 @@
         <w:t xml:space="preserve">For content analysis, </w:t>
       </w:r>
       <w:r>
-        <w:t xml:space="preserve">we calculated specificity, </w:t>
-      </w:r>
-      <w:r>
-        <w:t>categorized the feedback content, and</w:t>
+        <w:t>we calculated specificity</w:t>
+      </w:r>
+      <w:r>
+        <w:t xml:space="preserve"> </w:t>
+      </w:r>
+      <w:r>
+        <w:t>and</w:t>
       </w:r>
       <w:r>
         <w:t xml:space="preserve"> measured</w:t>
       </w:r>
       <w:r>
-        <w:t xml:space="preserve"> general metrics such as its length.</w:t>
+        <w:t xml:space="preserve"> general metrics such as </w:t>
+      </w:r>
+      <w:r>
+        <w:t>feedback content</w:t>
+      </w:r>
+      <w:r>
+        <w:t xml:space="preserve"> length.</w:t>
       </w:r>
     </w:p>
     <w:p>
@@ -2192,272 +2201,163 @@
       <w:r>
         <w:t>.</w:t>
       </w:r>
-    </w:p>
-    <w:p>
-      <w:pPr>
-        <w:rPr>
-          <w:b/>
-        </w:rPr>
-      </w:pPr>
-      <w:r>
-        <w:t>To c</w:t>
-      </w:r>
-      <w:r>
-        <w:t>ategorize the feedback content</w:t>
-      </w:r>
-      <w:r>
-        <w:t xml:space="preserve">, each feedback response was partitioned into individual idea units. An idea unit represents </w:t>
-      </w:r>
-      <w:r>
-        <w:t>a coherent unit of thought. The</w:t>
-      </w:r>
-      <w:r>
-        <w:t xml:space="preserve"> idea units were then coded based upon a taxonomy of critique discourse</w:t>
-      </w:r>
-      <w:r>
-        <w:t xml:space="preserve"> </w:t>
-      </w:r>
-      <w:r>
-        <w:fldChar w:fldCharType="begin"/>
-      </w:r>
-      <w:r>
-        <w:instrText xml:space="preserve"> ADDIN EN.CITE &lt;EndNote&gt;&lt;Cite&gt;&lt;Author&gt;Dannels&lt;/Author&gt;&lt;Year&gt;2008&lt;/Year&gt;&lt;RecNum&gt;22&lt;/RecNum&gt;&lt;DisplayText&gt;[17]&lt;/DisplayText&gt;&lt;record&gt;&lt;rec-number&gt;22&lt;/rec-number&gt;&lt;foreign-keys&gt;&lt;key app="EN" db-id="59ztafwv7x055xe9vwpxpfs8t2w5ezvft0v2" timestamp="1463598316"&gt;22&lt;/key&gt;&lt;/foreign-keys&gt;&lt;ref-type name="Journal Article"&gt;17&lt;/ref-type&gt;&lt;contributors&gt;&lt;authors&gt;&lt;author&gt;Dannels, D. P., and Martin, K. N.&lt;/author&gt;&lt;/authors&gt;&lt;/contributors&gt;&lt;titles&gt;&lt;title&gt;Critiquing critiques a genre analysis of feedback across novice to expert design studios&lt;/title&gt;&lt;secondary-title&gt;Jo. Bus. &amp;amp; Tech. Comm. &lt;/secondary-title&gt;&lt;/titles&gt;&lt;periodical&gt;&lt;full-title&gt;Jo. Bus. &amp;amp; Tech. Comm.&lt;/full-title&gt;&lt;/periodical&gt;&lt;volume&gt;22&lt;/volume&gt;&lt;number&gt;2&lt;/number&gt;&lt;section&gt;135&lt;/section&gt;&lt;dates&gt;&lt;year&gt;2008&lt;/year&gt;&lt;/dates&gt;&lt;urls&gt;&lt;/urls&gt;&lt;/record&gt;&lt;/Cite&gt;&lt;/EndNote&gt;</w:instrText>
-      </w:r>
-      <w:r>
-        <w:fldChar w:fldCharType="separate"/>
-      </w:r>
-      <w:r>
-        <w:rPr>
-          <w:noProof/>
-        </w:rPr>
-        <w:t>[17]</w:t>
-      </w:r>
-      <w:r>
-        <w:fldChar w:fldCharType="end"/>
-      </w:r>
-      <w:r>
-        <w:t>.</w:t>
-      </w:r>
-      <w:r>
-        <w:t xml:space="preserve"> </w:t>
-      </w:r>
-      <w:r>
-        <w:t>For example, the taxonomy included categories for judgement (“</w:t>
-      </w:r>
-      <w:r>
-        <w:t>I like that sketch but not that design. I don’t like this up here because it looks paperish—you know, not ceramic.</w:t>
-      </w:r>
-      <w:r>
-        <w:t>”) and interpretation (“</w:t>
-      </w:r>
-      <w:r>
-        <w:t>There’s a whole mysterious quality. There’s a shadow and a mystery, and you wonder, what’s going on in there?</w:t>
-      </w:r>
-      <w:r>
-        <w:t>”).</w:t>
-      </w:r>
-    </w:p>
-    <w:p>
-      <w:r>
-        <w:t>Two coders</w:t>
-      </w:r>
-      <w:r>
-        <w:t xml:space="preserve"> with experience in HCI categorized each idea unit according to the taxonomy</w:t>
-      </w:r>
-      <w:r>
-        <w:t xml:space="preserve">. </w:t>
-      </w:r>
-      <w:r>
-        <w:t xml:space="preserve">In total, 1206 idea units </w:t>
-      </w:r>
-      <w:r>
-        <w:lastRenderedPageBreak/>
-        <w:t xml:space="preserve">were categorized. </w:t>
-      </w:r>
-      <w:r>
-        <w:t>Cohen’s Kappa, a measure of reliability between multiple rat</w:t>
-      </w:r>
-      <w:r>
-        <w:t>ers</w:t>
-      </w:r>
-      <w:r>
-        <w:t>, was 0.81 on 80</w:t>
-      </w:r>
-      <w:r>
-        <w:t xml:space="preserve"> </w:t>
-      </w:r>
-      <w:r>
-        <w:t>training samples</w:t>
-      </w:r>
-      <w:r>
-        <w:t xml:space="preserve"> (5% of the dataset)</w:t>
-      </w:r>
-      <w:r>
-        <w:t>.</w:t>
-      </w:r>
-      <w:r>
-        <w:t xml:space="preserve"> </w:t>
-      </w:r>
-      <w:r>
-        <w:t xml:space="preserve"> </w:t>
-      </w:r>
-      <w:r>
-        <w:t>Coders were paid $25 for their effort.</w:t>
-      </w:r>
-    </w:p>
-    <w:p>
-      <w:r>
-        <w:t>Additionally, we measured feedback text length by cumulative character length of all feedback from a single provider.</w:t>
-      </w:r>
-    </w:p>
-    <w:p>
-      <w:pPr>
-        <w:rPr>
-          <w:i/>
-        </w:rPr>
-      </w:pPr>
-      <w:r>
-        <w:rPr>
-          <w:i/>
-        </w:rPr>
-        <w:t>Content similarity</w:t>
-      </w:r>
-    </w:p>
-    <w:p>
-      <w:r>
-        <w:t>A provider’s interactions wi</w:t>
-      </w:r>
-      <w:r>
-        <w:t>th prior feedback were logged. For the spatial condition, we logged each time the provider revealed a previous feedback by hovering over a visual marker.</w:t>
-      </w:r>
-      <w:r>
-        <w:t xml:space="preserve"> Likewise, in the non-spatial condition, we logged each time the provider selected a ‘Show more’ link.</w:t>
-      </w:r>
-    </w:p>
-    <w:p>
-      <w:r>
-        <w:t xml:space="preserve">Next, for each provider, we aggregated </w:t>
-      </w:r>
-      <w:r>
-        <w:t>the set of prior feedback that they viewed. For each comment that a provider left, we aggregated the set of feedback they had viewed up to that point. We computed the similarity between the recent comment and the feedback that was seen and the feedback that was not seen</w:t>
-      </w:r>
-      <w:r>
-        <w:t xml:space="preserve">. The </w:t>
-      </w:r>
-      <w:r>
-        <w:t xml:space="preserve">Python </w:t>
-      </w:r>
-      <w:r>
-        <w:t xml:space="preserve">pattern.en </w:t>
-      </w:r>
-      <w:r>
-        <w:rPr>
-          <w:b/>
-        </w:rPr>
-        <w:t xml:space="preserve"> </w:t>
-      </w:r>
-      <w:r>
-        <w:t xml:space="preserve">toolkit </w:t>
-      </w:r>
-      <w:r>
-        <w:t xml:space="preserve">cosine </w:t>
-      </w:r>
-      <w:r>
-        <w:t>text distance implementation</w:t>
-      </w:r>
-      <w:r>
-        <w:t xml:space="preserve"> was used to compute this measurement</w:t>
-      </w:r>
-      <w:r>
-        <w:t>.</w:t>
-      </w:r>
-      <w:r>
-        <w:t xml:space="preserve"> </w:t>
-      </w:r>
-    </w:p>
-    <w:p>
-      <w:pPr>
-        <w:rPr>
-          <w:i/>
-        </w:rPr>
-      </w:pPr>
-      <w:r>
-        <w:rPr>
-          <w:i/>
-        </w:rPr>
-        <w:t>Self-a</w:t>
-      </w:r>
-      <w:r>
-        <w:rPr>
-          <w:i/>
-        </w:rPr>
-        <w:t>ssessment</w:t>
-      </w:r>
-    </w:p>
-    <w:p>
-      <w:r>
-        <w:t xml:space="preserve">Following the feedback task, a provider completed a self-assessment survey. The survey had </w:t>
-      </w:r>
-      <w:r>
-        <w:t>5 structured responses. They were asked to answer three questions on a five point Likert-scale to rate their design expertise, perceived effort, and perceived usefulness of feedback, with a score of 5 as the most favorable. The survey also included two questions for demographics.</w:t>
-      </w:r>
-    </w:p>
-    <w:p>
-      <w:pPr>
-        <w:rPr>
-          <w:i/>
-        </w:rPr>
-      </w:pPr>
-      <w:r>
-        <w:rPr>
-          <w:i/>
-        </w:rPr>
-        <w:t>Behavioral</w:t>
-      </w:r>
-      <w:r>
-        <w:rPr>
-          <w:i/>
-        </w:rPr>
-        <w:t xml:space="preserve"> measures</w:t>
-      </w:r>
-    </w:p>
-    <w:p>
-      <w:r>
-        <w:t>In addition to the above, we also measured general</w:t>
-      </w:r>
-      <w:r>
-        <w:t xml:space="preserve"> behavioral</w:t>
-      </w:r>
-      <w:r>
-        <w:t xml:space="preserve"> metrics such as </w:t>
-      </w:r>
-      <w:r>
-        <w:t>task completion time</w:t>
-      </w:r>
-      <w:r>
-        <w:t>,</w:t>
-      </w:r>
-      <w:r>
-        <w:t xml:space="preserve"> number of prior feedback responses revealed</w:t>
-      </w:r>
-      <w:r>
-        <w:t>, and number of feedbacks provided</w:t>
-      </w:r>
-      <w:r>
-        <w:t xml:space="preserve">. These measures help us understand how different interface conditions </w:t>
-      </w:r>
-      <w:r>
-        <w:t>affected the</w:t>
-      </w:r>
-      <w:r>
-        <w:t xml:space="preserve"> behavior of feedback providers.</w:t>
-      </w:r>
-    </w:p>
-    <w:p>
       <w:bookmarkStart w:id="0" w:name="_GoBack"/>
       <w:bookmarkEnd w:id="0"/>
     </w:p>
     <w:p>
+      <w:r>
+        <w:t>Additionally, we measured feedback text length by cumulative character length of all feedback from a single provider.</w:t>
+      </w:r>
+    </w:p>
+    <w:p>
+      <w:pPr>
+        <w:rPr>
+          <w:i/>
+        </w:rPr>
+      </w:pPr>
+      <w:r>
+        <w:rPr>
+          <w:i/>
+        </w:rPr>
+        <w:t>Content similarity</w:t>
+      </w:r>
+    </w:p>
+    <w:p>
+      <w:r>
+        <w:t>A provider’s interactions wi</w:t>
+      </w:r>
+      <w:r>
+        <w:t>th prior feedback were logged. For the spatial condition, we logged each time the provider revealed a previous feedback by hovering over a visual marker.</w:t>
+      </w:r>
+      <w:r>
+        <w:t xml:space="preserve"> Likewise, in the non-spatial condition, we logged each time the provider selected a ‘Show more’ link.</w:t>
+      </w:r>
+    </w:p>
+    <w:p>
+      <w:r>
+        <w:t xml:space="preserve">Next, for each provider, we aggregated </w:t>
+      </w:r>
+      <w:r>
+        <w:t xml:space="preserve">the set of prior feedback that they viewed. For each comment that a provider left, we aggregated the set of feedback they had </w:t>
+      </w:r>
+      <w:r>
+        <w:lastRenderedPageBreak/>
+        <w:t>viewed up to that point. We computed the similarity between the recent comment and the feedback that was seen and the feedback that was not seen</w:t>
+      </w:r>
+      <w:r>
+        <w:t xml:space="preserve">. The </w:t>
+      </w:r>
+      <w:r>
+        <w:t xml:space="preserve">Python </w:t>
+      </w:r>
+      <w:r>
+        <w:t xml:space="preserve">pattern.en </w:t>
+      </w:r>
+      <w:r>
+        <w:rPr>
+          <w:b/>
+        </w:rPr>
+        <w:t xml:space="preserve"> </w:t>
+      </w:r>
+      <w:r>
+        <w:t xml:space="preserve">toolkit </w:t>
+      </w:r>
+      <w:r>
+        <w:t xml:space="preserve">cosine </w:t>
+      </w:r>
+      <w:r>
+        <w:t>text distance implementation</w:t>
+      </w:r>
+      <w:r>
+        <w:t xml:space="preserve"> was used to compute this measurement</w:t>
+      </w:r>
+      <w:r>
+        <w:t>.</w:t>
+      </w:r>
+      <w:r>
+        <w:t xml:space="preserve"> </w:t>
+      </w:r>
+    </w:p>
+    <w:p>
+      <w:pPr>
+        <w:rPr>
+          <w:i/>
+        </w:rPr>
+      </w:pPr>
+      <w:r>
+        <w:rPr>
+          <w:i/>
+        </w:rPr>
+        <w:t>Self-a</w:t>
+      </w:r>
+      <w:r>
+        <w:rPr>
+          <w:i/>
+        </w:rPr>
+        <w:t>ssessment</w:t>
+      </w:r>
+    </w:p>
+    <w:p>
+      <w:r>
+        <w:t xml:space="preserve">Following the feedback task, a provider completed a self-assessment survey. The survey had </w:t>
+      </w:r>
+      <w:r>
+        <w:t>5 structured responses. They were asked to answer three questions on a five point Likert-scale to rate their design expertise, perceived effort, and perceived usefulness of feedback, with a score of 5 as the most favorable. The survey also included two questions for demographics.</w:t>
+      </w:r>
+    </w:p>
+    <w:p>
+      <w:pPr>
+        <w:rPr>
+          <w:i/>
+        </w:rPr>
+      </w:pPr>
+      <w:r>
+        <w:rPr>
+          <w:i/>
+        </w:rPr>
+        <w:t>Behavioral</w:t>
+      </w:r>
+      <w:r>
+        <w:rPr>
+          <w:i/>
+        </w:rPr>
+        <w:t xml:space="preserve"> measures</w:t>
+      </w:r>
+    </w:p>
+    <w:p>
+      <w:r>
+        <w:t>In addition to the above, we also measured general</w:t>
+      </w:r>
+      <w:r>
+        <w:t xml:space="preserve"> behavioral</w:t>
+      </w:r>
+      <w:r>
+        <w:t xml:space="preserve"> metrics such as </w:t>
+      </w:r>
+      <w:r>
+        <w:t>task completion time</w:t>
+      </w:r>
+      <w:r>
+        <w:t>,</w:t>
+      </w:r>
+      <w:r>
+        <w:t xml:space="preserve"> number of prior feedback responses revealed</w:t>
+      </w:r>
+      <w:r>
+        <w:t>, and number of feedbacks provided</w:t>
+      </w:r>
+      <w:r>
+        <w:t xml:space="preserve">. These measures help us understand how different interface conditions </w:t>
+      </w:r>
+      <w:r>
+        <w:t>affected the</w:t>
+      </w:r>
+      <w:r>
+        <w:t xml:space="preserve"> behavior of feedback providers.</w:t>
+      </w:r>
+    </w:p>
+    <w:p/>
+    <w:p>
       <w:pPr>
         <w:pStyle w:val="Heading1"/>
       </w:pPr>
@@ -2526,7 +2426,25 @@
         <w:rPr>
           <w:i/>
         </w:rPr>
-        <w:t>Spatial condition feedback had less stop words</w:t>
+        <w:t>Non-s</w:t>
+      </w:r>
+      <w:r>
+        <w:rPr>
+          <w:i/>
+        </w:rPr>
+        <w:t xml:space="preserve">patial condition feedback </w:t>
+      </w:r>
+      <w:r>
+        <w:rPr>
+          <w:i/>
+        </w:rPr>
+        <w:t>had more</w:t>
+      </w:r>
+      <w:r>
+        <w:rPr>
+          <w:i/>
+        </w:rPr>
+        <w:t xml:space="preserve"> stop words</w:t>
       </w:r>
     </w:p>
     <w:p>
@@ -2566,191 +2484,250 @@
         <w:t>Interface</w:t>
       </w:r>
       <w:r>
-        <w:t xml:space="preserve"> on stop word count (F(3,357)=6.9278; p=0.0089).</w:t>
+        <w:t xml:space="preserve"> on stop word count (F(3,35</w:t>
+      </w:r>
+      <w:r>
+        <w:t>7)=6.93</w:t>
+      </w:r>
+      <w:r>
+        <w:t>; p=0.0089).</w:t>
+      </w:r>
+      <w:r>
+        <w:t xml:space="preserve"> Figure 1 summarizes stop word count.</w:t>
+      </w:r>
+      <w:r>
+        <w:t xml:space="preserve"> Tukey’s HSD </w:t>
+      </w:r>
+      <w:r>
+        <w:t>showed that stop word count in the non-spatial condition (</w:t>
+      </w:r>
+      <w:r>
+        <w:t>μ</w:t>
+      </w:r>
+      <w:r>
+        <w:t>=27.31) was greater than the spatial condition (</w:t>
+      </w:r>
+      <w:r>
+        <w:t>μ</w:t>
+      </w:r>
+      <w:r>
+        <w:t>=21.98; p=0.0084).</w:t>
+      </w:r>
+    </w:p>
+    <w:p>
+      <w:r>
+        <w:t xml:space="preserve">One explanation for this is that the context provided by the spatial condition reduced the need for language necessary to convey the same information in the non-spatial condition. </w:t>
+      </w:r>
+      <w:r>
+        <w:t xml:space="preserve">In the non-spatial condition, stop words were used to reference specific elements of the design: </w:t>
+      </w:r>
+      <w:r>
+        <w:rPr>
+          <w:i/>
+        </w:rPr>
+        <w:t>“The logo must come at top before title and it must be large. The sentence written at the bottom should be brightened… There should be a name and contact details of a person to contact.”</w:t>
+      </w:r>
+      <w:r>
+        <w:t xml:space="preserve"> Providers neglected these words in the spatial condition: </w:t>
+      </w:r>
+      <w:r>
+        <w:rPr>
+          <w:i/>
+        </w:rPr>
+        <w:t>“Unappealing shade of purple. Perhaps more distinctness between the two silhouettes – looks kind of blobby right now. Maybe use bullet points.”</w:t>
+      </w:r>
+    </w:p>
+    <w:p>
+      <w:pPr>
+        <w:rPr>
+          <w:i/>
+        </w:rPr>
+      </w:pPr>
+    </w:p>
+    <w:p>
+      <w:pPr>
+        <w:rPr>
+          <w:i/>
+        </w:rPr>
+      </w:pPr>
+      <w:r>
+        <w:rPr>
+          <w:i/>
+        </w:rPr>
+        <w:t>Text input produced longer f</w:t>
+      </w:r>
+      <w:r>
+        <w:rPr>
+          <w:i/>
+        </w:rPr>
+        <w:t>eedback</w:t>
+      </w:r>
+    </w:p>
+    <w:p>
+      <w:r>
+        <w:t xml:space="preserve">An ANOVA revealed that </w:t>
+      </w:r>
+      <w:r>
+        <w:t>Interface</w:t>
+      </w:r>
+      <w:r>
+        <w:t xml:space="preserve"> had a main</w:t>
+      </w:r>
+      <w:r>
+        <w:t xml:space="preserve"> effect on character length (F(3</w:t>
+      </w:r>
+      <w:r>
+        <w:t>,</w:t>
+      </w:r>
+      <w:r>
+        <w:t>357</w:t>
+      </w:r>
+      <w:r>
+        <w:t>)=</w:t>
+      </w:r>
+      <w:r>
+        <w:t>7.</w:t>
+      </w:r>
+      <w:r>
+        <w:t>86</w:t>
+      </w:r>
+      <w:r>
+        <w:t>; P=0.0</w:t>
+      </w:r>
+      <w:r>
+        <w:t>053</w:t>
+      </w:r>
+      <w:r>
+        <w:t>).</w:t>
       </w:r>
       <w:r>
         <w:t xml:space="preserve"> </w:t>
       </w:r>
       <w:r>
-        <w:lastRenderedPageBreak/>
-        <w:t xml:space="preserve">Tukey’s HSD </w:t>
-      </w:r>
-      <w:r>
-        <w:t>showed that stop word count in the non-spatial condition (</w:t>
+        <w:t xml:space="preserve">Character length per condition can be seen in </w:t>
+      </w:r>
+      <w:r>
+        <w:t>Figure</w:t>
+      </w:r>
+      <w:r>
+        <w:t xml:space="preserve"> 2. </w:t>
+      </w:r>
+      <w:r>
+        <w:t xml:space="preserve">Pairwise comparison using Tukey’s HSD showed that the length of the feedback in the </w:t>
+      </w:r>
+      <w:r>
+        <w:t>non-</w:t>
+      </w:r>
+      <w:r>
+        <w:t>spatial</w:t>
+      </w:r>
+      <w:r>
+        <w:t xml:space="preserve"> condition (</w:t>
       </w:r>
       <w:r>
         <w:t>μ</w:t>
       </w:r>
       <w:r>
-        <w:t>=27.31) was greater than the spatial condition (</w:t>
+        <w:t>=</w:t>
+      </w:r>
+      <w:r>
+        <w:t>269.65</w:t>
+      </w:r>
+      <w:r>
+        <w:t xml:space="preserve"> characters) was </w:t>
+      </w:r>
+      <w:r>
+        <w:t>longer</w:t>
+      </w:r>
+      <w:r>
+        <w:t xml:space="preserve"> than the feedback from the </w:t>
+      </w:r>
+      <w:r>
+        <w:t>spatial</w:t>
+      </w:r>
+      <w:r>
+        <w:t xml:space="preserve"> condition (</w:t>
       </w:r>
       <w:r>
         <w:t>μ</w:t>
       </w:r>
       <w:r>
-        <w:t>=21.98; p=0.0084).</w:t>
-      </w:r>
-    </w:p>
-    <w:p>
-      <w:r>
-        <w:t xml:space="preserve">One explanation for this is that the context provided by the spatial condition reduced the need for language necessary to convey the same information in the non-spatial condition. </w:t>
-      </w:r>
-      <w:r>
-        <w:t xml:space="preserve">In the non-spatial condition, stop words were used to reference specific elements of the design: </w:t>
-      </w:r>
-      <w:r>
-        <w:rPr>
-          <w:i/>
-        </w:rPr>
-        <w:t>“The logo must come at top before title and it must be large. The sentence written at the bottom should be brightened… There should be a name and contact details of a person to contact.”</w:t>
-      </w:r>
-      <w:r>
-        <w:t xml:space="preserve"> Providers neglected these words in the spatial condition: </w:t>
-      </w:r>
-      <w:r>
-        <w:rPr>
-          <w:i/>
-        </w:rPr>
-        <w:t>“Unappealing shade of purple. Perhaps more distinctness between the two silhouettes – looks kind of blobby right now. Maybe use bullet points.”</w:t>
-      </w:r>
-    </w:p>
-    <w:p>
-      <w:pPr>
-        <w:rPr>
-          <w:i/>
-        </w:rPr>
-      </w:pPr>
-    </w:p>
-    <w:p>
-      <w:pPr>
-        <w:rPr>
-          <w:i/>
-        </w:rPr>
-      </w:pPr>
-      <w:r>
-        <w:rPr>
-          <w:i/>
-        </w:rPr>
-        <w:t>Text input produced longer f</w:t>
-      </w:r>
-      <w:r>
-        <w:rPr>
-          <w:i/>
-        </w:rPr>
-        <w:t>eedback</w:t>
-      </w:r>
-    </w:p>
-    <w:p>
-      <w:r>
-        <w:t>An ANOVA revealed that modality had a main</w:t>
-      </w:r>
-      <w:r>
-        <w:t xml:space="preserve"> effect on character length (F(3</w:t>
-      </w:r>
-      <w:r>
-        <w:t>,</w:t>
-      </w:r>
-      <w:r>
-        <w:t>336</w:t>
-      </w:r>
-      <w:r>
-        <w:t>)=</w:t>
-      </w:r>
-      <w:r>
-        <w:t>12.6333</w:t>
-      </w:r>
-      <w:r>
-        <w:t>; P=0.0</w:t>
-      </w:r>
-      <w:r>
-        <w:t>004</w:t>
-      </w:r>
-      <w:r>
-        <w:t>).</w:t>
+        <w:t>=</w:t>
+      </w:r>
+      <w:r>
+        <w:t>217.37; p=0.00</w:t>
+      </w:r>
+      <w:r>
+        <w:t>5</w:t>
+      </w:r>
+      <w:r>
+        <w:t>1</w:t>
+      </w:r>
+      <w:r>
+        <w:t xml:space="preserve">). </w:t>
+      </w:r>
+      <w:r>
+        <w:t>No other effects were discovered.</w:t>
       </w:r>
       <w:r>
         <w:t xml:space="preserve"> </w:t>
       </w:r>
-      <w:r>
-        <w:t xml:space="preserve">Character length per condition can be seen in Graph 2. </w:t>
-      </w:r>
-      <w:r>
-        <w:t xml:space="preserve">Pairwise comparison using Tukey’s HSD showed that the length of the feedback in the </w:t>
+    </w:p>
+    <w:p>
+      <w:r>
+        <w:t xml:space="preserve">The </w:t>
+      </w:r>
+      <w:r>
+        <w:t>non-</w:t>
       </w:r>
       <w:r>
         <w:t>spatial</w:t>
       </w:r>
       <w:r>
-        <w:t xml:space="preserve"> condition (</w:t>
-      </w:r>
-      <w:r>
-        <w:t>μ</w:t>
-      </w:r>
-      <w:r>
-        <w:t>=201.1 characters) was shorter than the feedback from the text condition (</w:t>
-      </w:r>
-      <w:r>
-        <w:t>μ</w:t>
-      </w:r>
-      <w:r>
-        <w:t xml:space="preserve">=256.5; p=0.0005). </w:t>
-      </w:r>
-      <w:r>
-        <w:t>No other effects were discovered.</w:t>
-      </w:r>
-      <w:r>
         <w:t xml:space="preserve"> </w:t>
       </w:r>
-    </w:p>
-    <w:p>
-      <w:r>
-        <w:t xml:space="preserve">The </w:t>
-      </w:r>
-      <w:r>
-        <w:t>spatial</w:t>
+      <w:r>
+        <w:t xml:space="preserve">condition may have led to </w:t>
+      </w:r>
+      <w:r>
+        <w:t>longer</w:t>
+      </w:r>
+      <w:r>
+        <w:t xml:space="preserve"> feed</w:t>
+      </w:r>
+      <w:r>
+        <w:t xml:space="preserve">backs due to the </w:t>
+      </w:r>
+      <w:r>
+        <w:t xml:space="preserve">need for </w:t>
+      </w:r>
+      <w:r>
+        <w:t>use of deixis, i.e.</w:t>
+      </w:r>
+      <w:r>
+        <w:t xml:space="preserve"> words or phrases such as “here” or “there” that require further contextual information to be understood</w:t>
+      </w:r>
+      <w:r>
+        <w:t xml:space="preserve"> but eliminate the need for explicit description of the visual elements referenced by feedback</w:t>
+      </w:r>
+      <w:r>
+        <w:t>.</w:t>
       </w:r>
       <w:r>
         <w:t xml:space="preserve"> </w:t>
       </w:r>
-      <w:r>
-        <w:t xml:space="preserve">condition may have led to </w:t>
-      </w:r>
-      <w:r>
-        <w:t>shorter</w:t>
-      </w:r>
-      <w:r>
-        <w:t xml:space="preserve"> feed</w:t>
-      </w:r>
-      <w:r>
-        <w:t>backs due to the use of deixis, i.e.</w:t>
-      </w:r>
-      <w:r>
-        <w:t xml:space="preserve"> words or phrases such as “here” or “there” that require further contextual information to be understood</w:t>
-      </w:r>
-      <w:r>
-        <w:t xml:space="preserve"> but eliminate the need for explicit description of the visual elements referenced by feedback</w:t>
-      </w:r>
-      <w:r>
-        <w:t>.</w:t>
-      </w:r>
-      <w:r>
-        <w:t xml:space="preserve"> </w:t>
-      </w:r>
-    </w:p>
-    <w:p>
-      <w:r>
-        <w:rPr>
-          <w:rFonts w:ascii="Arial" w:hAnsi="Arial" w:cs="Arial"/>
-          <w:noProof/>
-          <w:color w:val="000000"/>
-          <w:sz w:val="32"/>
-          <w:szCs w:val="32"/>
+    </w:p>
+    <w:p/>
+    <w:p>
+      <w:r>
+        <w:rPr>
+          <w:noProof/>
         </w:rPr>
         <w:drawing>
-          <wp:inline distT="0" distB="0" distL="0" distR="0" wp14:anchorId="77098A94" wp14:editId="6FC8F448">
-            <wp:extent cx="3063240" cy="2135432"/>
-            <wp:effectExtent l="0" t="0" r="10160" b="0"/>
-            <wp:docPr id="8" name="Picture 3" descr="https://lh6.googleusercontent.com/0qbT3_iMEK6ieCrsPgsQzKLkqfJJqr3gMzIJvHHgfjoJslajcXeLnVtKprXoRN1PEnMfChzdqKDZz9iztU6AEzji-5mqmtuFfeTVatsJLZGzW7ne6eBWXjTDAal4tWpAcqNreGlV"/>
+          <wp:inline distT="0" distB="0" distL="0" distR="0" wp14:anchorId="3E968B0C" wp14:editId="5A3BC1BC">
+            <wp:extent cx="3059430" cy="2119630"/>
+            <wp:effectExtent l="0" t="0" r="0" b="0"/>
+            <wp:docPr id="2" name="Picture 2" descr="../../Desktop/Screen%20Shot%202016-05-19%20at%2012.25.35%20PM.png"/>
             <wp:cNvGraphicFramePr>
               <a:graphicFrameLocks xmlns:a="http://schemas.openxmlformats.org/drawingml/2006/main" noChangeAspect="1"/>
             </wp:cNvGraphicFramePr>
@@ -2758,7 +2735,7 @@
               <a:graphicData uri="http://schemas.openxmlformats.org/drawingml/2006/picture">
                 <pic:pic xmlns:pic="http://schemas.openxmlformats.org/drawingml/2006/picture">
                   <pic:nvPicPr>
-                    <pic:cNvPr id="0" name="Picture 3" descr="https://lh6.googleusercontent.com/0qbT3_iMEK6ieCrsPgsQzKLkqfJJqr3gMzIJvHHgfjoJslajcXeLnVtKprXoRN1PEnMfChzdqKDZz9iztU6AEzji-5mqmtuFfeTVatsJLZGzW7ne6eBWXjTDAal4tWpAcqNreGlV"/>
+                    <pic:cNvPr id="0" name="Picture 2" descr="../../Desktop/Screen%20Shot%202016-05-19%20at%2012.25.35%20PM.png"/>
                     <pic:cNvPicPr>
                       <a:picLocks noChangeAspect="1" noChangeArrowheads="1"/>
                     </pic:cNvPicPr>
@@ -2779,7 +2756,7 @@
                   <pic:spPr bwMode="auto">
                     <a:xfrm>
                       <a:off x="0" y="0"/>
-                      <a:ext cx="3063240" cy="2135432"/>
+                      <a:ext cx="3059430" cy="2119630"/>
                     </a:xfrm>
                     <a:prstGeom prst="rect">
                       <a:avLst/>
@@ -2811,7 +2788,7 @@
           <w:sz w:val="18"/>
           <w:szCs w:val="18"/>
         </w:rPr>
-        <w:t>Graph 1. Text specificity ranking of feedback content by condition.</w:t>
+        <w:t xml:space="preserve">Figure </w:t>
       </w:r>
       <w:r>
         <w:rPr>
@@ -2819,7 +2796,23 @@
           <w:sz w:val="18"/>
           <w:szCs w:val="18"/>
         </w:rPr>
-        <w:t xml:space="preserve"> Text modality is more specific.</w:t>
+        <w:t xml:space="preserve">1. </w:t>
+      </w:r>
+      <w:r>
+        <w:rPr>
+          <w:b/>
+          <w:sz w:val="18"/>
+          <w:szCs w:val="18"/>
+        </w:rPr>
+        <w:t xml:space="preserve">This chart shows how the experimental condition affected stop word count of the feedback content. Analysis show providers included more stop words in their feedback in </w:t>
+      </w:r>
+      <w:r>
+        <w:rPr>
+          <w:b/>
+          <w:sz w:val="18"/>
+          <w:szCs w:val="18"/>
+        </w:rPr>
+        <w:t>the non-spatial condition.</w:t>
       </w:r>
     </w:p>
     <w:p/>
@@ -2831,18 +2824,14 @@
       </w:pPr>
       <w:r>
         <w:rPr>
-          <w:rFonts w:ascii="Arial" w:hAnsi="Arial" w:cs="Arial"/>
-          <w:noProof/>
-          <w:color w:val="000000"/>
-          <w:sz w:val="32"/>
-          <w:szCs w:val="32"/>
-        </w:rPr>
-        <w:lastRenderedPageBreak/>
+          <w:i/>
+          <w:noProof/>
+        </w:rPr>
         <w:drawing>
-          <wp:inline distT="0" distB="0" distL="0" distR="0" wp14:anchorId="6EE8BF31" wp14:editId="1879D3AC">
-            <wp:extent cx="3063240" cy="2042078"/>
-            <wp:effectExtent l="0" t="0" r="10160" b="0"/>
-            <wp:docPr id="7" name="Picture 1" descr="https://lh5.googleusercontent.com/aeveD_y4xJHcOVfIhJ-7NqTzPmPQBklQiVFhbJR13U2VDRNSDH-SbEKXpLvjcF1wbQNyNIDHbOxfdkjIeuiMt-yG8ZBTR8om4WjJ6mjDPJUxnZZ81wJDNJcvGGJ5DjceQbq1-48w"/>
+          <wp:inline distT="0" distB="0" distL="0" distR="0" wp14:anchorId="55A8361A" wp14:editId="14236D02">
+            <wp:extent cx="3059430" cy="2059305"/>
+            <wp:effectExtent l="0" t="0" r="0" b="0"/>
+            <wp:docPr id="11" name="Picture 11" descr="../../Desktop/Screen%20Shot%202016-05-19%20at%2012.27.07%20PM.png"/>
             <wp:cNvGraphicFramePr>
               <a:graphicFrameLocks xmlns:a="http://schemas.openxmlformats.org/drawingml/2006/main" noChangeAspect="1"/>
             </wp:cNvGraphicFramePr>
@@ -2850,7 +2839,7 @@
               <a:graphicData uri="http://schemas.openxmlformats.org/drawingml/2006/picture">
                 <pic:pic xmlns:pic="http://schemas.openxmlformats.org/drawingml/2006/picture">
                   <pic:nvPicPr>
-                    <pic:cNvPr id="0" name="Picture 1" descr="https://lh5.googleusercontent.com/aeveD_y4xJHcOVfIhJ-7NqTzPmPQBklQiVFhbJR13U2VDRNSDH-SbEKXpLvjcF1wbQNyNIDHbOxfdkjIeuiMt-yG8ZBTR8om4WjJ6mjDPJUxnZZ81wJDNJcvGGJ5DjceQbq1-48w"/>
+                    <pic:cNvPr id="0" name="Picture 3" descr="../../Desktop/Screen%20Shot%202016-05-19%20at%2012.27.07%20PM.png"/>
                     <pic:cNvPicPr>
                       <a:picLocks noChangeAspect="1" noChangeArrowheads="1"/>
                     </pic:cNvPicPr>
@@ -2871,7 +2860,7 @@
                   <pic:spPr bwMode="auto">
                     <a:xfrm>
                       <a:off x="0" y="0"/>
-                      <a:ext cx="3063240" cy="2042078"/>
+                      <a:ext cx="3059430" cy="2059305"/>
                     </a:xfrm>
                     <a:prstGeom prst="rect">
                       <a:avLst/>
@@ -2903,7 +2892,7 @@
           <w:sz w:val="18"/>
           <w:szCs w:val="18"/>
         </w:rPr>
-        <w:t>Graph 2</w:t>
+        <w:t>Figure</w:t>
       </w:r>
       <w:r>
         <w:rPr>
@@ -2911,7 +2900,7 @@
           <w:sz w:val="18"/>
           <w:szCs w:val="18"/>
         </w:rPr>
-        <w:t xml:space="preserve">. Cumulative character length of feedback content by condition. </w:t>
+        <w:t xml:space="preserve"> 2</w:t>
       </w:r>
       <w:r>
         <w:rPr>
@@ -2919,7 +2908,24 @@
           <w:sz w:val="18"/>
           <w:szCs w:val="18"/>
         </w:rPr>
-        <w:t>Text modality has longer feedbacks.</w:t>
+        <w:t xml:space="preserve">. </w:t>
+      </w:r>
+      <w:r>
+        <w:rPr>
+          <w:b/>
+          <w:sz w:val="18"/>
+          <w:szCs w:val="18"/>
+        </w:rPr>
+        <w:t xml:space="preserve">The effect of experimental condition on length of feedback content is shown in this chart. Analysis shows </w:t>
+      </w:r>
+      <w:r>
+        <w:rPr>
+          <w:b/>
+          <w:sz w:val="18"/>
+          <w:szCs w:val="18"/>
+        </w:rPr>
+        <w:lastRenderedPageBreak/>
+        <w:t>providers left longer feedback in the non-spatial condition. No other effects were found.</w:t>
       </w:r>
     </w:p>
     <w:p>
@@ -3128,63 +3134,63 @@
         <w:rPr>
           <w:i/>
         </w:rPr>
+        <w:t>Text condition feedback was more similar to viewed history</w:t>
+      </w:r>
+    </w:p>
+    <w:p>
+      <w:r>
+        <w:t>An additional main effect revealed by three way ANOVA was the influence of modality on similarity to viewed history (F(3,60)=12.3230; p=0.0010). Tukey’s HSD showed that similarity to viewed feedbacks in the text condition (</w:t>
+      </w:r>
+      <w:r>
+        <w:t>μ</w:t>
+      </w:r>
+      <w:r>
+        <w:t xml:space="preserve">=0.29) was higher than that of the </w:t>
+      </w:r>
+      <w:r>
+        <w:t>spatial</w:t>
+      </w:r>
+      <w:r>
+        <w:t xml:space="preserve"> condition (</w:t>
+      </w:r>
+      <w:r>
+        <w:t>μ</w:t>
+      </w:r>
+      <w:r>
+        <w:t>=0.16; p=0.0025).</w:t>
+      </w:r>
+      <w:r>
+        <w:t xml:space="preserve"> This effect is also visible in Graph 3.</w:t>
+      </w:r>
+    </w:p>
+    <w:p>
+      <w:r>
+        <w:t xml:space="preserve">This </w:t>
+      </w:r>
+      <w:r>
+        <w:t>may be</w:t>
+      </w:r>
+      <w:r>
+        <w:t xml:space="preserve"> due to the fleeting nature of the </w:t>
+      </w:r>
+      <w:r>
+        <w:t>spatial</w:t>
+      </w:r>
+      <w:r>
+        <w:t xml:space="preserve"> condition history interface, which requires the user to be hovering a visual marker to unveil history as opposed to the text condition where the history is visible until one opts to once again hide the history feedback.</w:t>
+      </w:r>
+    </w:p>
+    <w:p>
+      <w:pPr>
+        <w:rPr>
+          <w:b/>
+        </w:rPr>
+      </w:pPr>
+      <w:r>
+        <w:rPr>
+          <w:b/>
+        </w:rPr>
         <w:lastRenderedPageBreak/>
-        <w:t>Text condition feedback was more similar to viewed history</w:t>
-      </w:r>
-    </w:p>
-    <w:p>
-      <w:r>
-        <w:t>An additional main effect revealed by three way ANOVA was the influence of modality on similarity to viewed history (F(3,60)=12.3230; p=0.0010). Tukey’s HSD showed that similarity to viewed feedbacks in the text condition (</w:t>
-      </w:r>
-      <w:r>
-        <w:t>μ</w:t>
-      </w:r>
-      <w:r>
-        <w:t xml:space="preserve">=0.29) was higher than that of the </w:t>
-      </w:r>
-      <w:r>
-        <w:t>spatial</w:t>
-      </w:r>
-      <w:r>
-        <w:t xml:space="preserve"> condition (</w:t>
-      </w:r>
-      <w:r>
-        <w:t>μ</w:t>
-      </w:r>
-      <w:r>
-        <w:t>=0.16; p=0.0025).</w:t>
-      </w:r>
-      <w:r>
-        <w:t xml:space="preserve"> This effect is also visible in Graph 3.</w:t>
-      </w:r>
-    </w:p>
-    <w:p>
-      <w:r>
-        <w:t xml:space="preserve">This </w:t>
-      </w:r>
-      <w:r>
-        <w:t>may be</w:t>
-      </w:r>
-      <w:r>
-        <w:t xml:space="preserve"> due to the fleeting nature of the </w:t>
-      </w:r>
-      <w:r>
-        <w:t>spatial</w:t>
-      </w:r>
-      <w:r>
-        <w:t xml:space="preserve"> condition history interface, which requires the user to be hovering a visual marker to unveil history as opposed to the text condition where the history is visible until one opts to once again hide the history feedback.</w:t>
-      </w:r>
-    </w:p>
-    <w:p>
-      <w:pPr>
-        <w:rPr>
-          <w:b/>
-        </w:rPr>
-      </w:pPr>
-      <w:r>
-        <w:rPr>
-          <w:b/>
-        </w:rPr>
         <w:t>Self-Assessment</w:t>
       </w:r>
     </w:p>
@@ -3392,7 +3398,6 @@
           <w:sz w:val="32"/>
           <w:szCs w:val="32"/>
         </w:rPr>
-        <w:lastRenderedPageBreak/>
         <w:drawing>
           <wp:inline distT="0" distB="0" distL="0" distR="0" wp14:anchorId="1BA0ADB4" wp14:editId="3DCBD97C">
             <wp:extent cx="3063240" cy="2028671"/>
@@ -3458,6 +3463,7 @@
           <w:sz w:val="18"/>
           <w:szCs w:val="18"/>
         </w:rPr>
+        <w:lastRenderedPageBreak/>
         <w:t xml:space="preserve">Graph </w:t>
       </w:r>
       <w:r>
@@ -3731,7 +3737,6 @@
           </w:tcPr>
           <w:p>
             <w:r>
-              <w:lastRenderedPageBreak/>
               <w:t>4</w:t>
             </w:r>
           </w:p>
@@ -4573,7 +4578,6 @@
         <w:rPr>
           <w:noProof/>
         </w:rPr>
-        <w:lastRenderedPageBreak/>
         <w:t>8.</w:t>
       </w:r>
       <w:r>
@@ -4721,6 +4725,7 @@
         <w:rPr>
           <w:noProof/>
         </w:rPr>
+        <w:lastRenderedPageBreak/>
         <w:t>11.</w:t>
       </w:r>
       <w:r>
@@ -8666,7 +8671,7 @@
 </file>
 
 <file path=customXml/itemProps1.xml><?xml version="1.0" encoding="utf-8"?>
-<ds:datastoreItem xmlns:ds="http://schemas.openxmlformats.org/officeDocument/2006/customXml" ds:itemID="{AFA6B4D7-FAA1-3D44-973E-0A7E25D171E8}">
+<ds:datastoreItem xmlns:ds="http://schemas.openxmlformats.org/officeDocument/2006/customXml" ds:itemID="{0B44E0B9-1F8C-FA42-9789-E77D9C8AD835}">
   <ds:schemaRefs>
     <ds:schemaRef ds:uri="http://schemas.openxmlformats.org/officeDocument/2006/bibliography"/>
   </ds:schemaRefs>

</xml_diff>